<commit_message>
- Xóa tất cả bin và obj trong 4 project & chuyển vào ignore list. - Chuyển góp ý của Liêm vào phần chung. Lưu ý tên file góp ý chính là đối tượng cần được góp ý, không phải người góp ý. - Chỉnh lại AbstractDAO.cs cho dễ làm hơn. - Sửa lỗi chính tả trong file phân công lần 4.
</commit_message>
<xml_diff>
--- a/BangPhanCongLan4.docx
+++ b/BangPhanCongLan4.docx
@@ -49,20 +49,20 @@
     <w:tbl>
       <w:tblPr>
         <w:tblStyle w:val="TableGrid"/>
-        <w:tblW w:w="9421" w:type="dxa"/>
+        <w:tblW w:w="5000" w:type="pct"/>
         <w:tblLook w:val="04A0"/>
       </w:tblPr>
       <w:tblGrid>
-        <w:gridCol w:w="672"/>
-        <w:gridCol w:w="3109"/>
-        <w:gridCol w:w="2249"/>
-        <w:gridCol w:w="1176"/>
-        <w:gridCol w:w="2215"/>
+        <w:gridCol w:w="770"/>
+        <w:gridCol w:w="4441"/>
+        <w:gridCol w:w="2267"/>
+        <w:gridCol w:w="1280"/>
+        <w:gridCol w:w="1996"/>
       </w:tblGrid>
       <w:tr>
         <w:tc>
           <w:tcPr>
-            <w:tcW w:w="672" w:type="dxa"/>
+            <w:tcW w:w="358" w:type="pct"/>
           </w:tcPr>
           <w:p>
             <w:pPr>
@@ -84,7 +84,7 @@
         </w:tc>
         <w:tc>
           <w:tcPr>
-            <w:tcW w:w="3109" w:type="dxa"/>
+            <w:tcW w:w="2065" w:type="pct"/>
           </w:tcPr>
           <w:p>
             <w:pPr>
@@ -106,7 +106,7 @@
         </w:tc>
         <w:tc>
           <w:tcPr>
-            <w:tcW w:w="2249" w:type="dxa"/>
+            <w:tcW w:w="1054" w:type="pct"/>
           </w:tcPr>
           <w:p>
             <w:pPr>
@@ -128,7 +128,7 @@
         </w:tc>
         <w:tc>
           <w:tcPr>
-            <w:tcW w:w="1176" w:type="dxa"/>
+            <w:tcW w:w="595" w:type="pct"/>
           </w:tcPr>
           <w:p>
             <w:pPr>
@@ -150,7 +150,7 @@
         </w:tc>
         <w:tc>
           <w:tcPr>
-            <w:tcW w:w="2215" w:type="dxa"/>
+            <w:tcW w:w="928" w:type="pct"/>
           </w:tcPr>
           <w:p>
             <w:pPr>
@@ -174,7 +174,7 @@
       <w:tr>
         <w:tc>
           <w:tcPr>
-            <w:tcW w:w="672" w:type="dxa"/>
+            <w:tcW w:w="358" w:type="pct"/>
           </w:tcPr>
           <w:p>
             <w:pPr>
@@ -196,7 +196,7 @@
         </w:tc>
         <w:tc>
           <w:tcPr>
-            <w:tcW w:w="3109" w:type="dxa"/>
+            <w:tcW w:w="2065" w:type="pct"/>
           </w:tcPr>
           <w:p>
             <w:pPr>
@@ -218,7 +218,7 @@
         </w:tc>
         <w:tc>
           <w:tcPr>
-            <w:tcW w:w="2249" w:type="dxa"/>
+            <w:tcW w:w="1054" w:type="pct"/>
           </w:tcPr>
           <w:p>
             <w:pPr>
@@ -240,21 +240,21 @@
         </w:tc>
         <w:tc>
           <w:tcPr>
-            <w:tcW w:w="1176" w:type="dxa"/>
-          </w:tcPr>
-          <w:p>
-            <w:pPr>
-              <w:rPr>
-                <w:rFonts w:ascii="Times New Roman" w:hAnsi="Times New Roman" w:cs="Times New Roman"/>
-                <w:sz w:val="24"/>
-                <w:szCs w:val="24"/>
-              </w:rPr>
-            </w:pPr>
-          </w:p>
-        </w:tc>
-        <w:tc>
-          <w:tcPr>
-            <w:tcW w:w="2215" w:type="dxa"/>
+            <w:tcW w:w="595" w:type="pct"/>
+          </w:tcPr>
+          <w:p>
+            <w:pPr>
+              <w:rPr>
+                <w:rFonts w:ascii="Times New Roman" w:hAnsi="Times New Roman" w:cs="Times New Roman"/>
+                <w:sz w:val="24"/>
+                <w:szCs w:val="24"/>
+              </w:rPr>
+            </w:pPr>
+          </w:p>
+        </w:tc>
+        <w:tc>
+          <w:tcPr>
+            <w:tcW w:w="928" w:type="pct"/>
           </w:tcPr>
           <w:p>
             <w:pPr>
@@ -278,7 +278,7 @@
       <w:tr>
         <w:tc>
           <w:tcPr>
-            <w:tcW w:w="672" w:type="dxa"/>
+            <w:tcW w:w="358" w:type="pct"/>
           </w:tcPr>
           <w:p>
             <w:pPr>
@@ -300,29 +300,37 @@
         </w:tc>
         <w:tc>
           <w:tcPr>
-            <w:tcW w:w="3109" w:type="dxa"/>
-          </w:tcPr>
-          <w:p>
-            <w:pPr>
-              <w:rPr>
-                <w:rFonts w:ascii="Times New Roman" w:hAnsi="Times New Roman" w:cs="Times New Roman"/>
-                <w:sz w:val="24"/>
-                <w:szCs w:val="24"/>
-              </w:rPr>
-            </w:pPr>
-            <w:r>
-              <w:rPr>
-                <w:rFonts w:ascii="Times New Roman" w:hAnsi="Times New Roman" w:cs="Times New Roman"/>
-                <w:sz w:val="24"/>
-                <w:szCs w:val="24"/>
-              </w:rPr>
-              <w:t>Xây dựng màn hình chức năng hủy đồ án .</w:t>
-            </w:r>
-          </w:p>
-        </w:tc>
-        <w:tc>
-          <w:tcPr>
-            <w:tcW w:w="2249" w:type="dxa"/>
+            <w:tcW w:w="2065" w:type="pct"/>
+          </w:tcPr>
+          <w:p>
+            <w:pPr>
+              <w:rPr>
+                <w:rFonts w:ascii="Times New Roman" w:hAnsi="Times New Roman" w:cs="Times New Roman"/>
+                <w:sz w:val="24"/>
+                <w:szCs w:val="24"/>
+              </w:rPr>
+            </w:pPr>
+            <w:r>
+              <w:rPr>
+                <w:rFonts w:ascii="Times New Roman" w:hAnsi="Times New Roman" w:cs="Times New Roman"/>
+                <w:sz w:val="24"/>
+                <w:szCs w:val="24"/>
+              </w:rPr>
+              <w:t>Xây dựng màn hình chức năng hủy đồ án</w:t>
+            </w:r>
+            <w:r>
+              <w:rPr>
+                <w:rFonts w:ascii="Times New Roman" w:hAnsi="Times New Roman" w:cs="Times New Roman"/>
+                <w:sz w:val="24"/>
+                <w:szCs w:val="24"/>
+              </w:rPr>
+              <w:t>.</w:t>
+            </w:r>
+          </w:p>
+        </w:tc>
+        <w:tc>
+          <w:tcPr>
+            <w:tcW w:w="1054" w:type="pct"/>
           </w:tcPr>
           <w:p>
             <w:pPr>
@@ -344,7 +352,7 @@
         </w:tc>
         <w:tc>
           <w:tcPr>
-            <w:tcW w:w="1176" w:type="dxa"/>
+            <w:tcW w:w="595" w:type="pct"/>
           </w:tcPr>
           <w:p>
             <w:pPr>
@@ -366,7 +374,7 @@
         </w:tc>
         <w:tc>
           <w:tcPr>
-            <w:tcW w:w="2215" w:type="dxa"/>
+            <w:tcW w:w="928" w:type="pct"/>
           </w:tcPr>
           <w:p>
             <w:pPr>
@@ -390,7 +398,7 @@
       <w:tr>
         <w:tc>
           <w:tcPr>
-            <w:tcW w:w="672" w:type="dxa"/>
+            <w:tcW w:w="358" w:type="pct"/>
           </w:tcPr>
           <w:p>
             <w:pPr>
@@ -412,29 +420,37 @@
         </w:tc>
         <w:tc>
           <w:tcPr>
-            <w:tcW w:w="3109" w:type="dxa"/>
-          </w:tcPr>
-          <w:p>
-            <w:pPr>
-              <w:rPr>
-                <w:rFonts w:ascii="Times New Roman" w:hAnsi="Times New Roman" w:cs="Times New Roman"/>
-                <w:sz w:val="24"/>
-                <w:szCs w:val="24"/>
-              </w:rPr>
-            </w:pPr>
-            <w:r>
-              <w:rPr>
-                <w:rFonts w:ascii="Times New Roman" w:hAnsi="Times New Roman" w:cs="Times New Roman"/>
-                <w:sz w:val="24"/>
-                <w:szCs w:val="24"/>
-              </w:rPr>
-              <w:t xml:space="preserve">Xây dựng màn hình chức năng đăng ký đồ án </w:t>
-            </w:r>
-          </w:p>
-        </w:tc>
-        <w:tc>
-          <w:tcPr>
-            <w:tcW w:w="2249" w:type="dxa"/>
+            <w:tcW w:w="2065" w:type="pct"/>
+          </w:tcPr>
+          <w:p>
+            <w:pPr>
+              <w:rPr>
+                <w:rFonts w:ascii="Times New Roman" w:hAnsi="Times New Roman" w:cs="Times New Roman"/>
+                <w:sz w:val="24"/>
+                <w:szCs w:val="24"/>
+              </w:rPr>
+            </w:pPr>
+            <w:r>
+              <w:rPr>
+                <w:rFonts w:ascii="Times New Roman" w:hAnsi="Times New Roman" w:cs="Times New Roman"/>
+                <w:sz w:val="24"/>
+                <w:szCs w:val="24"/>
+              </w:rPr>
+              <w:t>Xây dựng màn hình chức năng đăng ký đồ</w:t>
+            </w:r>
+            <w:r>
+              <w:rPr>
+                <w:rFonts w:ascii="Times New Roman" w:hAnsi="Times New Roman" w:cs="Times New Roman"/>
+                <w:sz w:val="24"/>
+                <w:szCs w:val="24"/>
+              </w:rPr>
+              <w:t xml:space="preserve"> án.</w:t>
+            </w:r>
+          </w:p>
+        </w:tc>
+        <w:tc>
+          <w:tcPr>
+            <w:tcW w:w="1054" w:type="pct"/>
           </w:tcPr>
           <w:p>
             <w:pPr>
@@ -456,7 +472,7 @@
         </w:tc>
         <w:tc>
           <w:tcPr>
-            <w:tcW w:w="1176" w:type="dxa"/>
+            <w:tcW w:w="595" w:type="pct"/>
           </w:tcPr>
           <w:p>
             <w:pPr>
@@ -478,7 +494,7 @@
         </w:tc>
         <w:tc>
           <w:tcPr>
-            <w:tcW w:w="2215" w:type="dxa"/>
+            <w:tcW w:w="928" w:type="pct"/>
           </w:tcPr>
           <w:p>
             <w:pPr>
@@ -502,7 +518,7 @@
       <w:tr>
         <w:tc>
           <w:tcPr>
-            <w:tcW w:w="672" w:type="dxa"/>
+            <w:tcW w:w="358" w:type="pct"/>
           </w:tcPr>
           <w:p>
             <w:pPr>
@@ -524,29 +540,53 @@
         </w:tc>
         <w:tc>
           <w:tcPr>
-            <w:tcW w:w="3109" w:type="dxa"/>
-          </w:tcPr>
-          <w:p>
-            <w:pPr>
-              <w:rPr>
-                <w:rFonts w:ascii="Times New Roman" w:hAnsi="Times New Roman" w:cs="Times New Roman"/>
-                <w:sz w:val="24"/>
-                <w:szCs w:val="24"/>
-              </w:rPr>
-            </w:pPr>
-            <w:r>
-              <w:rPr>
-                <w:rFonts w:ascii="Times New Roman" w:hAnsi="Times New Roman" w:cs="Times New Roman"/>
-                <w:sz w:val="24"/>
-                <w:szCs w:val="24"/>
-              </w:rPr>
-              <w:t>Xây dưng màn hình chức năng cập nhật thời hạn nộp của đồ án</w:t>
-            </w:r>
-          </w:p>
-        </w:tc>
-        <w:tc>
-          <w:tcPr>
-            <w:tcW w:w="2249" w:type="dxa"/>
+            <w:tcW w:w="2065" w:type="pct"/>
+          </w:tcPr>
+          <w:p>
+            <w:pPr>
+              <w:rPr>
+                <w:rFonts w:ascii="Times New Roman" w:hAnsi="Times New Roman" w:cs="Times New Roman"/>
+                <w:sz w:val="24"/>
+                <w:szCs w:val="24"/>
+              </w:rPr>
+            </w:pPr>
+            <w:r>
+              <w:rPr>
+                <w:rFonts w:ascii="Times New Roman" w:hAnsi="Times New Roman" w:cs="Times New Roman"/>
+                <w:sz w:val="24"/>
+                <w:szCs w:val="24"/>
+              </w:rPr>
+              <w:t>Xây d</w:t>
+            </w:r>
+            <w:r>
+              <w:rPr>
+                <w:rFonts w:ascii="Times New Roman" w:hAnsi="Times New Roman" w:cs="Times New Roman"/>
+                <w:sz w:val="24"/>
+                <w:szCs w:val="24"/>
+              </w:rPr>
+              <w:t>ự</w:t>
+            </w:r>
+            <w:r>
+              <w:rPr>
+                <w:rFonts w:ascii="Times New Roman" w:hAnsi="Times New Roman" w:cs="Times New Roman"/>
+                <w:sz w:val="24"/>
+                <w:szCs w:val="24"/>
+              </w:rPr>
+              <w:t>ng màn hình chức năng cập nhật thời hạn nộp của đồ án</w:t>
+            </w:r>
+            <w:r>
+              <w:rPr>
+                <w:rFonts w:ascii="Times New Roman" w:hAnsi="Times New Roman" w:cs="Times New Roman"/>
+                <w:sz w:val="24"/>
+                <w:szCs w:val="24"/>
+              </w:rPr>
+              <w:t>.</w:t>
+            </w:r>
+          </w:p>
+        </w:tc>
+        <w:tc>
+          <w:tcPr>
+            <w:tcW w:w="1054" w:type="pct"/>
           </w:tcPr>
           <w:p>
             <w:pPr>
@@ -568,7 +608,7 @@
         </w:tc>
         <w:tc>
           <w:tcPr>
-            <w:tcW w:w="1176" w:type="dxa"/>
+            <w:tcW w:w="595" w:type="pct"/>
           </w:tcPr>
           <w:p>
             <w:pPr>
@@ -590,7 +630,7 @@
         </w:tc>
         <w:tc>
           <w:tcPr>
-            <w:tcW w:w="2215" w:type="dxa"/>
+            <w:tcW w:w="928" w:type="pct"/>
           </w:tcPr>
           <w:p>
             <w:pPr>
@@ -614,7 +654,7 @@
       <w:tr>
         <w:tc>
           <w:tcPr>
-            <w:tcW w:w="672" w:type="dxa"/>
+            <w:tcW w:w="358" w:type="pct"/>
           </w:tcPr>
           <w:p>
             <w:pPr>
@@ -636,29 +676,45 @@
         </w:tc>
         <w:tc>
           <w:tcPr>
-            <w:tcW w:w="3109" w:type="dxa"/>
-          </w:tcPr>
-          <w:p>
-            <w:pPr>
-              <w:rPr>
-                <w:rFonts w:ascii="Times New Roman" w:hAnsi="Times New Roman" w:cs="Times New Roman"/>
-                <w:sz w:val="24"/>
-                <w:szCs w:val="24"/>
-              </w:rPr>
-            </w:pPr>
-            <w:r>
-              <w:rPr>
-                <w:rFonts w:ascii="Times New Roman" w:hAnsi="Times New Roman" w:cs="Times New Roman"/>
-                <w:sz w:val="24"/>
-                <w:szCs w:val="24"/>
-              </w:rPr>
-              <w:t>Xây dưng màn hình chức năng thay đổi số lương sinh viên nhóm của môn học</w:t>
-            </w:r>
-          </w:p>
-        </w:tc>
-        <w:tc>
-          <w:tcPr>
-            <w:tcW w:w="2249" w:type="dxa"/>
+            <w:tcW w:w="2065" w:type="pct"/>
+          </w:tcPr>
+          <w:p>
+            <w:pPr>
+              <w:rPr>
+                <w:rFonts w:ascii="Times New Roman" w:hAnsi="Times New Roman" w:cs="Times New Roman"/>
+                <w:sz w:val="24"/>
+                <w:szCs w:val="24"/>
+              </w:rPr>
+            </w:pPr>
+            <w:r>
+              <w:rPr>
+                <w:rFonts w:ascii="Times New Roman" w:hAnsi="Times New Roman" w:cs="Times New Roman"/>
+                <w:sz w:val="24"/>
+                <w:szCs w:val="24"/>
+              </w:rPr>
+              <w:t>Xây dự</w:t>
+            </w:r>
+            <w:r>
+              <w:rPr>
+                <w:rFonts w:ascii="Times New Roman" w:hAnsi="Times New Roman" w:cs="Times New Roman"/>
+                <w:sz w:val="24"/>
+                <w:szCs w:val="24"/>
+              </w:rPr>
+              <w:t>ng màn hình chức năng thay đổi số lương sinh viên nhóm của môn học</w:t>
+            </w:r>
+            <w:r>
+              <w:rPr>
+                <w:rFonts w:ascii="Times New Roman" w:hAnsi="Times New Roman" w:cs="Times New Roman"/>
+                <w:sz w:val="24"/>
+                <w:szCs w:val="24"/>
+              </w:rPr>
+              <w:t>.</w:t>
+            </w:r>
+          </w:p>
+        </w:tc>
+        <w:tc>
+          <w:tcPr>
+            <w:tcW w:w="1054" w:type="pct"/>
           </w:tcPr>
           <w:p>
             <w:pPr>
@@ -680,7 +736,7 @@
         </w:tc>
         <w:tc>
           <w:tcPr>
-            <w:tcW w:w="1176" w:type="dxa"/>
+            <w:tcW w:w="595" w:type="pct"/>
           </w:tcPr>
           <w:p>
             <w:pPr>
@@ -702,7 +758,7 @@
         </w:tc>
         <w:tc>
           <w:tcPr>
-            <w:tcW w:w="2215" w:type="dxa"/>
+            <w:tcW w:w="928" w:type="pct"/>
           </w:tcPr>
           <w:p>
             <w:pPr>
@@ -926,7 +982,7 @@
     </w:p>
     <w:sectPr>
       <w:pgSz w:w="12240" w:h="15840"/>
-      <w:pgMar w:top="1440" w:right="1440" w:bottom="1440" w:left="1440" w:header="720" w:footer="720" w:gutter="0"/>
+      <w:pgMar w:top="851" w:right="851" w:bottom="851" w:left="851" w:header="720" w:footer="720" w:gutter="0"/>
       <w:cols w:space="720"/>
       <w:docGrid w:linePitch="360"/>
     </w:sectPr>

</xml_diff>

<commit_message>
Update bảng phân công
</commit_message>
<xml_diff>
--- a/BangPhanCongLan4.docx
+++ b/BangPhanCongLan4.docx
@@ -49,20 +49,20 @@
     <w:tbl>
       <w:tblPr>
         <w:tblStyle w:val="TableGrid"/>
-        <w:tblW w:w="5000" w:type="pct"/>
+        <w:tblW w:w="9421" w:type="dxa"/>
         <w:tblLook w:val="04A0"/>
       </w:tblPr>
       <w:tblGrid>
-        <w:gridCol w:w="770"/>
-        <w:gridCol w:w="4441"/>
-        <w:gridCol w:w="2267"/>
-        <w:gridCol w:w="1280"/>
-        <w:gridCol w:w="1996"/>
+        <w:gridCol w:w="672"/>
+        <w:gridCol w:w="3109"/>
+        <w:gridCol w:w="2249"/>
+        <w:gridCol w:w="1176"/>
+        <w:gridCol w:w="2215"/>
       </w:tblGrid>
       <w:tr>
         <w:tc>
           <w:tcPr>
-            <w:tcW w:w="358" w:type="pct"/>
+            <w:tcW w:w="672" w:type="dxa"/>
           </w:tcPr>
           <w:p>
             <w:pPr>
@@ -84,7 +84,7 @@
         </w:tc>
         <w:tc>
           <w:tcPr>
-            <w:tcW w:w="2065" w:type="pct"/>
+            <w:tcW w:w="3109" w:type="dxa"/>
           </w:tcPr>
           <w:p>
             <w:pPr>
@@ -106,7 +106,7 @@
         </w:tc>
         <w:tc>
           <w:tcPr>
-            <w:tcW w:w="1054" w:type="pct"/>
+            <w:tcW w:w="2249" w:type="dxa"/>
           </w:tcPr>
           <w:p>
             <w:pPr>
@@ -128,7 +128,7 @@
         </w:tc>
         <w:tc>
           <w:tcPr>
-            <w:tcW w:w="595" w:type="pct"/>
+            <w:tcW w:w="1176" w:type="dxa"/>
           </w:tcPr>
           <w:p>
             <w:pPr>
@@ -150,7 +150,7 @@
         </w:tc>
         <w:tc>
           <w:tcPr>
-            <w:tcW w:w="928" w:type="pct"/>
+            <w:tcW w:w="2215" w:type="dxa"/>
           </w:tcPr>
           <w:p>
             <w:pPr>
@@ -174,7 +174,7 @@
       <w:tr>
         <w:tc>
           <w:tcPr>
-            <w:tcW w:w="358" w:type="pct"/>
+            <w:tcW w:w="672" w:type="dxa"/>
           </w:tcPr>
           <w:p>
             <w:pPr>
@@ -196,7 +196,7 @@
         </w:tc>
         <w:tc>
           <w:tcPr>
-            <w:tcW w:w="2065" w:type="pct"/>
+            <w:tcW w:w="3109" w:type="dxa"/>
           </w:tcPr>
           <w:p>
             <w:pPr>
@@ -218,7 +218,7 @@
         </w:tc>
         <w:tc>
           <w:tcPr>
-            <w:tcW w:w="1054" w:type="pct"/>
+            <w:tcW w:w="2249" w:type="dxa"/>
           </w:tcPr>
           <w:p>
             <w:pPr>
@@ -240,21 +240,21 @@
         </w:tc>
         <w:tc>
           <w:tcPr>
-            <w:tcW w:w="595" w:type="pct"/>
-          </w:tcPr>
-          <w:p>
-            <w:pPr>
-              <w:rPr>
-                <w:rFonts w:ascii="Times New Roman" w:hAnsi="Times New Roman" w:cs="Times New Roman"/>
-                <w:sz w:val="24"/>
-                <w:szCs w:val="24"/>
-              </w:rPr>
-            </w:pPr>
-          </w:p>
-        </w:tc>
-        <w:tc>
-          <w:tcPr>
-            <w:tcW w:w="928" w:type="pct"/>
+            <w:tcW w:w="1176" w:type="dxa"/>
+          </w:tcPr>
+          <w:p>
+            <w:pPr>
+              <w:rPr>
+                <w:rFonts w:ascii="Times New Roman" w:hAnsi="Times New Roman" w:cs="Times New Roman"/>
+                <w:sz w:val="24"/>
+                <w:szCs w:val="24"/>
+              </w:rPr>
+            </w:pPr>
+          </w:p>
+        </w:tc>
+        <w:tc>
+          <w:tcPr>
+            <w:tcW w:w="2215" w:type="dxa"/>
           </w:tcPr>
           <w:p>
             <w:pPr>
@@ -278,7 +278,7 @@
       <w:tr>
         <w:tc>
           <w:tcPr>
-            <w:tcW w:w="358" w:type="pct"/>
+            <w:tcW w:w="672" w:type="dxa"/>
           </w:tcPr>
           <w:p>
             <w:pPr>
@@ -300,37 +300,29 @@
         </w:tc>
         <w:tc>
           <w:tcPr>
-            <w:tcW w:w="2065" w:type="pct"/>
-          </w:tcPr>
-          <w:p>
-            <w:pPr>
-              <w:rPr>
-                <w:rFonts w:ascii="Times New Roman" w:hAnsi="Times New Roman" w:cs="Times New Roman"/>
-                <w:sz w:val="24"/>
-                <w:szCs w:val="24"/>
-              </w:rPr>
-            </w:pPr>
-            <w:r>
-              <w:rPr>
-                <w:rFonts w:ascii="Times New Roman" w:hAnsi="Times New Roman" w:cs="Times New Roman"/>
-                <w:sz w:val="24"/>
-                <w:szCs w:val="24"/>
-              </w:rPr>
-              <w:t>Xây dựng màn hình chức năng hủy đồ án</w:t>
-            </w:r>
-            <w:r>
-              <w:rPr>
-                <w:rFonts w:ascii="Times New Roman" w:hAnsi="Times New Roman" w:cs="Times New Roman"/>
-                <w:sz w:val="24"/>
-                <w:szCs w:val="24"/>
-              </w:rPr>
-              <w:t>.</w:t>
-            </w:r>
-          </w:p>
-        </w:tc>
-        <w:tc>
-          <w:tcPr>
-            <w:tcW w:w="1054" w:type="pct"/>
+            <w:tcW w:w="3109" w:type="dxa"/>
+          </w:tcPr>
+          <w:p>
+            <w:pPr>
+              <w:rPr>
+                <w:rFonts w:ascii="Times New Roman" w:hAnsi="Times New Roman" w:cs="Times New Roman"/>
+                <w:sz w:val="24"/>
+                <w:szCs w:val="24"/>
+              </w:rPr>
+            </w:pPr>
+            <w:r>
+              <w:rPr>
+                <w:rFonts w:ascii="Times New Roman" w:hAnsi="Times New Roman" w:cs="Times New Roman"/>
+                <w:sz w:val="24"/>
+                <w:szCs w:val="24"/>
+              </w:rPr>
+              <w:t>Xây dựng màn hình chức năng hủy đồ án .</w:t>
+            </w:r>
+          </w:p>
+        </w:tc>
+        <w:tc>
+          <w:tcPr>
+            <w:tcW w:w="2249" w:type="dxa"/>
           </w:tcPr>
           <w:p>
             <w:pPr>
@@ -352,7 +344,7 @@
         </w:tc>
         <w:tc>
           <w:tcPr>
-            <w:tcW w:w="595" w:type="pct"/>
+            <w:tcW w:w="1176" w:type="dxa"/>
           </w:tcPr>
           <w:p>
             <w:pPr>
@@ -374,7 +366,7 @@
         </w:tc>
         <w:tc>
           <w:tcPr>
-            <w:tcW w:w="928" w:type="pct"/>
+            <w:tcW w:w="2215" w:type="dxa"/>
           </w:tcPr>
           <w:p>
             <w:pPr>
@@ -398,7 +390,7 @@
       <w:tr>
         <w:tc>
           <w:tcPr>
-            <w:tcW w:w="358" w:type="pct"/>
+            <w:tcW w:w="672" w:type="dxa"/>
           </w:tcPr>
           <w:p>
             <w:pPr>
@@ -420,37 +412,37 @@
         </w:tc>
         <w:tc>
           <w:tcPr>
-            <w:tcW w:w="2065" w:type="pct"/>
-          </w:tcPr>
-          <w:p>
-            <w:pPr>
-              <w:rPr>
-                <w:rFonts w:ascii="Times New Roman" w:hAnsi="Times New Roman" w:cs="Times New Roman"/>
-                <w:sz w:val="24"/>
-                <w:szCs w:val="24"/>
-              </w:rPr>
-            </w:pPr>
-            <w:r>
-              <w:rPr>
-                <w:rFonts w:ascii="Times New Roman" w:hAnsi="Times New Roman" w:cs="Times New Roman"/>
-                <w:sz w:val="24"/>
-                <w:szCs w:val="24"/>
-              </w:rPr>
-              <w:t>Xây dựng màn hình chức năng đăng ký đồ</w:t>
-            </w:r>
-            <w:r>
-              <w:rPr>
-                <w:rFonts w:ascii="Times New Roman" w:hAnsi="Times New Roman" w:cs="Times New Roman"/>
-                <w:sz w:val="24"/>
-                <w:szCs w:val="24"/>
-              </w:rPr>
-              <w:t xml:space="preserve"> án.</w:t>
-            </w:r>
-          </w:p>
-        </w:tc>
-        <w:tc>
-          <w:tcPr>
-            <w:tcW w:w="1054" w:type="pct"/>
+            <w:tcW w:w="3109" w:type="dxa"/>
+          </w:tcPr>
+          <w:p>
+            <w:pPr>
+              <w:rPr>
+                <w:rFonts w:ascii="Times New Roman" w:hAnsi="Times New Roman" w:cs="Times New Roman"/>
+                <w:sz w:val="24"/>
+                <w:szCs w:val="24"/>
+              </w:rPr>
+            </w:pPr>
+            <w:r>
+              <w:rPr>
+                <w:rFonts w:ascii="Times New Roman" w:hAnsi="Times New Roman" w:cs="Times New Roman"/>
+                <w:sz w:val="24"/>
+                <w:szCs w:val="24"/>
+              </w:rPr>
+              <w:t>Xây dựng màn hình chức năng đăng ký đồ án</w:t>
+            </w:r>
+            <w:r>
+              <w:rPr>
+                <w:rFonts w:ascii="Times New Roman" w:hAnsi="Times New Roman" w:cs="Times New Roman"/>
+                <w:sz w:val="24"/>
+                <w:szCs w:val="24"/>
+              </w:rPr>
+              <w:t>.</w:t>
+            </w:r>
+          </w:p>
+        </w:tc>
+        <w:tc>
+          <w:tcPr>
+            <w:tcW w:w="2249" w:type="dxa"/>
           </w:tcPr>
           <w:p>
             <w:pPr>
@@ -472,7 +464,7 @@
         </w:tc>
         <w:tc>
           <w:tcPr>
-            <w:tcW w:w="595" w:type="pct"/>
+            <w:tcW w:w="1176" w:type="dxa"/>
           </w:tcPr>
           <w:p>
             <w:pPr>
@@ -494,7 +486,7 @@
         </w:tc>
         <w:tc>
           <w:tcPr>
-            <w:tcW w:w="928" w:type="pct"/>
+            <w:tcW w:w="2215" w:type="dxa"/>
           </w:tcPr>
           <w:p>
             <w:pPr>
@@ -518,7 +510,7 @@
       <w:tr>
         <w:tc>
           <w:tcPr>
-            <w:tcW w:w="358" w:type="pct"/>
+            <w:tcW w:w="672" w:type="dxa"/>
           </w:tcPr>
           <w:p>
             <w:pPr>
@@ -540,39 +532,31 @@
         </w:tc>
         <w:tc>
           <w:tcPr>
-            <w:tcW w:w="2065" w:type="pct"/>
-          </w:tcPr>
-          <w:p>
-            <w:pPr>
-              <w:rPr>
-                <w:rFonts w:ascii="Times New Roman" w:hAnsi="Times New Roman" w:cs="Times New Roman"/>
-                <w:sz w:val="24"/>
-                <w:szCs w:val="24"/>
-              </w:rPr>
-            </w:pPr>
-            <w:r>
-              <w:rPr>
-                <w:rFonts w:ascii="Times New Roman" w:hAnsi="Times New Roman" w:cs="Times New Roman"/>
-                <w:sz w:val="24"/>
-                <w:szCs w:val="24"/>
-              </w:rPr>
-              <w:t>Xây d</w:t>
-            </w:r>
-            <w:r>
-              <w:rPr>
-                <w:rFonts w:ascii="Times New Roman" w:hAnsi="Times New Roman" w:cs="Times New Roman"/>
-                <w:sz w:val="24"/>
-                <w:szCs w:val="24"/>
-              </w:rPr>
-              <w:t>ự</w:t>
-            </w:r>
-            <w:r>
-              <w:rPr>
-                <w:rFonts w:ascii="Times New Roman" w:hAnsi="Times New Roman" w:cs="Times New Roman"/>
-                <w:sz w:val="24"/>
-                <w:szCs w:val="24"/>
-              </w:rPr>
-              <w:t>ng màn hình chức năng cập nhật thời hạn nộp của đồ án</w:t>
+            <w:tcW w:w="3109" w:type="dxa"/>
+          </w:tcPr>
+          <w:p>
+            <w:pPr>
+              <w:rPr>
+                <w:rFonts w:ascii="Times New Roman" w:hAnsi="Times New Roman" w:cs="Times New Roman"/>
+                <w:sz w:val="24"/>
+                <w:szCs w:val="24"/>
+              </w:rPr>
+            </w:pPr>
+            <w:r>
+              <w:rPr>
+                <w:rFonts w:ascii="Times New Roman" w:hAnsi="Times New Roman" w:cs="Times New Roman"/>
+                <w:sz w:val="24"/>
+                <w:szCs w:val="24"/>
+              </w:rPr>
+              <w:t>Xây dựng</w:t>
+            </w:r>
+            <w:r>
+              <w:rPr>
+                <w:rFonts w:ascii="Times New Roman" w:hAnsi="Times New Roman" w:cs="Times New Roman"/>
+                <w:sz w:val="24"/>
+                <w:szCs w:val="24"/>
+              </w:rPr>
+              <w:t xml:space="preserve"> màn hình chức năng cập nhật thời hạn nộp của đồ án</w:t>
             </w:r>
             <w:r>
               <w:rPr>
@@ -586,7 +570,7 @@
         </w:tc>
         <w:tc>
           <w:tcPr>
-            <w:tcW w:w="1054" w:type="pct"/>
+            <w:tcW w:w="2249" w:type="dxa"/>
           </w:tcPr>
           <w:p>
             <w:pPr>
@@ -608,7 +592,7 @@
         </w:tc>
         <w:tc>
           <w:tcPr>
-            <w:tcW w:w="595" w:type="pct"/>
+            <w:tcW w:w="1176" w:type="dxa"/>
           </w:tcPr>
           <w:p>
             <w:pPr>
@@ -630,7 +614,7 @@
         </w:tc>
         <w:tc>
           <w:tcPr>
-            <w:tcW w:w="928" w:type="pct"/>
+            <w:tcW w:w="2215" w:type="dxa"/>
           </w:tcPr>
           <w:p>
             <w:pPr>
@@ -654,7 +638,7 @@
       <w:tr>
         <w:tc>
           <w:tcPr>
-            <w:tcW w:w="358" w:type="pct"/>
+            <w:tcW w:w="672" w:type="dxa"/>
           </w:tcPr>
           <w:p>
             <w:pPr>
@@ -676,31 +660,31 @@
         </w:tc>
         <w:tc>
           <w:tcPr>
-            <w:tcW w:w="2065" w:type="pct"/>
-          </w:tcPr>
-          <w:p>
-            <w:pPr>
-              <w:rPr>
-                <w:rFonts w:ascii="Times New Roman" w:hAnsi="Times New Roman" w:cs="Times New Roman"/>
-                <w:sz w:val="24"/>
-                <w:szCs w:val="24"/>
-              </w:rPr>
-            </w:pPr>
-            <w:r>
-              <w:rPr>
-                <w:rFonts w:ascii="Times New Roman" w:hAnsi="Times New Roman" w:cs="Times New Roman"/>
-                <w:sz w:val="24"/>
-                <w:szCs w:val="24"/>
-              </w:rPr>
-              <w:t>Xây dự</w:t>
-            </w:r>
-            <w:r>
-              <w:rPr>
-                <w:rFonts w:ascii="Times New Roman" w:hAnsi="Times New Roman" w:cs="Times New Roman"/>
-                <w:sz w:val="24"/>
-                <w:szCs w:val="24"/>
-              </w:rPr>
-              <w:t>ng màn hình chức năng thay đổi số lương sinh viên nhóm của môn học</w:t>
+            <w:tcW w:w="3109" w:type="dxa"/>
+          </w:tcPr>
+          <w:p>
+            <w:pPr>
+              <w:rPr>
+                <w:rFonts w:ascii="Times New Roman" w:hAnsi="Times New Roman" w:cs="Times New Roman"/>
+                <w:sz w:val="24"/>
+                <w:szCs w:val="24"/>
+              </w:rPr>
+            </w:pPr>
+            <w:r>
+              <w:rPr>
+                <w:rFonts w:ascii="Times New Roman" w:hAnsi="Times New Roman" w:cs="Times New Roman"/>
+                <w:sz w:val="24"/>
+                <w:szCs w:val="24"/>
+              </w:rPr>
+              <w:t>Xây dựng</w:t>
+            </w:r>
+            <w:r>
+              <w:rPr>
+                <w:rFonts w:ascii="Times New Roman" w:hAnsi="Times New Roman" w:cs="Times New Roman"/>
+                <w:sz w:val="24"/>
+                <w:szCs w:val="24"/>
+              </w:rPr>
+              <w:t xml:space="preserve"> màn hình chức năng thay đổi số lương sinh viên nhóm của môn học</w:t>
             </w:r>
             <w:r>
               <w:rPr>
@@ -714,7 +698,7 @@
         </w:tc>
         <w:tc>
           <w:tcPr>
-            <w:tcW w:w="1054" w:type="pct"/>
+            <w:tcW w:w="2249" w:type="dxa"/>
           </w:tcPr>
           <w:p>
             <w:pPr>
@@ -736,7 +720,7 @@
         </w:tc>
         <w:tc>
           <w:tcPr>
-            <w:tcW w:w="595" w:type="pct"/>
+            <w:tcW w:w="1176" w:type="dxa"/>
           </w:tcPr>
           <w:p>
             <w:pPr>
@@ -758,7 +742,7 @@
         </w:tc>
         <w:tc>
           <w:tcPr>
-            <w:tcW w:w="928" w:type="pct"/>
+            <w:tcW w:w="2215" w:type="dxa"/>
           </w:tcPr>
           <w:p>
             <w:pPr>
@@ -973,6 +957,111 @@
     </w:p>
     <w:p>
       <w:pPr>
+        <w:pStyle w:val="ListParagraph"/>
+        <w:numPr>
+          <w:ilvl w:val="0"/>
+          <w:numId w:val="5"/>
+        </w:numPr>
+        <w:jc w:val="both"/>
+        <w:rPr>
+          <w:rFonts w:ascii="Times New Roman" w:hAnsi="Times New Roman" w:cs="Times New Roman"/>
+          <w:sz w:val="24"/>
+          <w:szCs w:val="24"/>
+        </w:rPr>
+      </w:pPr>
+      <w:r>
+        <w:rPr>
+          <w:rFonts w:ascii="Times New Roman" w:hAnsi="Times New Roman" w:cs="Times New Roman"/>
+          <w:b/>
+          <w:color w:val="FF0000"/>
+          <w:sz w:val="24"/>
+          <w:szCs w:val="24"/>
+        </w:rPr>
+        <w:t>Quan trọng:</w:t>
+      </w:r>
+      <w:r>
+        <w:rPr>
+          <w:rFonts w:ascii="Times New Roman" w:hAnsi="Times New Roman" w:cs="Times New Roman"/>
+          <w:sz w:val="24"/>
+          <w:szCs w:val="24"/>
+        </w:rPr>
+        <w:t xml:space="preserve"> </w:t>
+      </w:r>
+      <w:r>
+        <w:rPr>
+          <w:rFonts w:ascii="Times New Roman" w:hAnsi="Times New Roman" w:cs="Times New Roman"/>
+          <w:color w:val="17365D" w:themeColor="text2" w:themeShade="BF"/>
+          <w:sz w:val="24"/>
+          <w:szCs w:val="24"/>
+        </w:rPr>
+        <w:t xml:space="preserve">các thao tác liên quan đến dữ liệu đều </w:t>
+      </w:r>
+      <w:r>
+        <w:rPr>
+          <w:rFonts w:ascii="Times New Roman" w:hAnsi="Times New Roman" w:cs="Times New Roman"/>
+          <w:color w:val="17365D" w:themeColor="text2" w:themeShade="BF"/>
+          <w:sz w:val="24"/>
+          <w:szCs w:val="24"/>
+        </w:rPr>
+        <w:t xml:space="preserve">thông qua store. </w:t>
+      </w:r>
+      <w:r>
+        <w:rPr>
+          <w:rFonts w:ascii="Times New Roman" w:hAnsi="Times New Roman" w:cs="Times New Roman"/>
+          <w:color w:val="17365D" w:themeColor="text2" w:themeShade="BF"/>
+          <w:sz w:val="24"/>
+          <w:szCs w:val="24"/>
+        </w:rPr>
+        <w:t xml:space="preserve">Trong quá trình xây dựng </w:t>
+      </w:r>
+      <w:r>
+        <w:rPr>
+          <w:rFonts w:ascii="Times New Roman" w:hAnsi="Times New Roman" w:cs="Times New Roman"/>
+          <w:color w:val="17365D" w:themeColor="text2" w:themeShade="BF"/>
+          <w:sz w:val="24"/>
+          <w:szCs w:val="24"/>
+        </w:rPr>
+        <w:t xml:space="preserve">ứng dụng </w:t>
+      </w:r>
+      <w:r>
+        <w:rPr>
+          <w:rFonts w:ascii="Times New Roman" w:hAnsi="Times New Roman" w:cs="Times New Roman"/>
+          <w:color w:val="17365D" w:themeColor="text2" w:themeShade="BF"/>
+          <w:sz w:val="24"/>
+          <w:szCs w:val="24"/>
+        </w:rPr>
+        <w:t xml:space="preserve">thấy thiếu store </w:t>
+      </w:r>
+      <w:r>
+        <w:rPr>
+          <w:rFonts w:ascii="Times New Roman" w:hAnsi="Times New Roman" w:cs="Times New Roman"/>
+          <w:color w:val="17365D" w:themeColor="text2" w:themeShade="BF"/>
+          <w:sz w:val="24"/>
+          <w:szCs w:val="24"/>
+        </w:rPr>
+        <w:t>nào thì tự xây dựng vào file Store_TongHop.sql</w:t>
+      </w:r>
+      <w:r>
+        <w:rPr>
+          <w:rFonts w:ascii="Times New Roman" w:hAnsi="Times New Roman" w:cs="Times New Roman"/>
+          <w:color w:val="17365D" w:themeColor="text2" w:themeShade="BF"/>
+          <w:sz w:val="24"/>
+          <w:szCs w:val="24"/>
+        </w:rPr>
+        <w:t xml:space="preserve"> </w:t>
+      </w:r>
+      <w:r>
+        <w:rPr>
+          <w:rFonts w:ascii="Times New Roman" w:hAnsi="Times New Roman" w:cs="Times New Roman"/>
+          <w:color w:val="17365D" w:themeColor="text2" w:themeShade="BF"/>
+          <w:sz w:val="24"/>
+          <w:szCs w:val="24"/>
+        </w:rPr>
+        <w:t>và ghi vô NhatKyChinhSuaStore.doc.</w:t>
+      </w:r>
+    </w:p>
+    <w:p>
+      <w:pPr>
         <w:rPr>
           <w:rFonts w:ascii="Times New Roman" w:hAnsi="Times New Roman" w:cs="Times New Roman"/>
           <w:sz w:val="24"/>
@@ -982,7 +1071,7 @@
     </w:p>
     <w:sectPr>
       <w:pgSz w:w="12240" w:h="15840"/>
-      <w:pgMar w:top="851" w:right="851" w:bottom="851" w:left="851" w:header="720" w:footer="720" w:gutter="0"/>
+      <w:pgMar w:top="1440" w:right="1440" w:bottom="1440" w:left="1440" w:header="720" w:footer="720" w:gutter="0"/>
       <w:cols w:space="720"/>
       <w:docGrid w:linePitch="360"/>
     </w:sectPr>

</xml_diff>

<commit_message>
Update deadline, fix loi cua 0812527
</commit_message>
<xml_diff>
--- a/BangPhanCongLan4.docx
+++ b/BangPhanCongLan4.docx
@@ -270,7 +270,15 @@
                 <w:sz w:val="24"/>
                 <w:szCs w:val="24"/>
               </w:rPr>
-              <w:t>23h55 Ngày 23/5</w:t>
+              <w:t>23h55 Ngày 27</w:t>
+            </w:r>
+            <w:r>
+              <w:rPr>
+                <w:rFonts w:ascii="Times New Roman" w:hAnsi="Times New Roman" w:cs="Times New Roman"/>
+                <w:sz w:val="24"/>
+                <w:szCs w:val="24"/>
+              </w:rPr>
+              <w:t>/5</w:t>
             </w:r>
           </w:p>
         </w:tc>
@@ -382,7 +390,23 @@
                 <w:sz w:val="24"/>
                 <w:szCs w:val="24"/>
               </w:rPr>
-              <w:t>23h55 Ngày 28/5</w:t>
+              <w:t>23h55 Ngày 3</w:t>
+            </w:r>
+            <w:r>
+              <w:rPr>
+                <w:rFonts w:ascii="Times New Roman" w:hAnsi="Times New Roman" w:cs="Times New Roman"/>
+                <w:sz w:val="24"/>
+                <w:szCs w:val="24"/>
+              </w:rPr>
+              <w:t>/</w:t>
+            </w:r>
+            <w:r>
+              <w:rPr>
+                <w:rFonts w:ascii="Times New Roman" w:hAnsi="Times New Roman" w:cs="Times New Roman"/>
+                <w:sz w:val="24"/>
+                <w:szCs w:val="24"/>
+              </w:rPr>
+              <w:t>6</w:t>
             </w:r>
           </w:p>
         </w:tc>
@@ -502,7 +526,23 @@
                 <w:sz w:val="24"/>
                 <w:szCs w:val="24"/>
               </w:rPr>
-              <w:t>23h55 Ngày 28/5</w:t>
+              <w:t>23h55 Ngày 3</w:t>
+            </w:r>
+            <w:r>
+              <w:rPr>
+                <w:rFonts w:ascii="Times New Roman" w:hAnsi="Times New Roman" w:cs="Times New Roman"/>
+                <w:sz w:val="24"/>
+                <w:szCs w:val="24"/>
+              </w:rPr>
+              <w:t>/</w:t>
+            </w:r>
+            <w:r>
+              <w:rPr>
+                <w:rFonts w:ascii="Times New Roman" w:hAnsi="Times New Roman" w:cs="Times New Roman"/>
+                <w:sz w:val="24"/>
+                <w:szCs w:val="24"/>
+              </w:rPr>
+              <w:t>6</w:t>
             </w:r>
           </w:p>
         </w:tc>
@@ -630,7 +670,23 @@
                 <w:sz w:val="24"/>
                 <w:szCs w:val="24"/>
               </w:rPr>
-              <w:t>23h55 Ngày 28/5</w:t>
+              <w:t>23h55 Ngày 3</w:t>
+            </w:r>
+            <w:r>
+              <w:rPr>
+                <w:rFonts w:ascii="Times New Roman" w:hAnsi="Times New Roman" w:cs="Times New Roman"/>
+                <w:sz w:val="24"/>
+                <w:szCs w:val="24"/>
+              </w:rPr>
+              <w:t>/</w:t>
+            </w:r>
+            <w:r>
+              <w:rPr>
+                <w:rFonts w:ascii="Times New Roman" w:hAnsi="Times New Roman" w:cs="Times New Roman"/>
+                <w:sz w:val="24"/>
+                <w:szCs w:val="24"/>
+              </w:rPr>
+              <w:t>6</w:t>
             </w:r>
           </w:p>
         </w:tc>
@@ -758,7 +814,23 @@
                 <w:sz w:val="24"/>
                 <w:szCs w:val="24"/>
               </w:rPr>
-              <w:t>23h55 Ngày 28/5</w:t>
+              <w:t>23h55 Ngày 3</w:t>
+            </w:r>
+            <w:r>
+              <w:rPr>
+                <w:rFonts w:ascii="Times New Roman" w:hAnsi="Times New Roman" w:cs="Times New Roman"/>
+                <w:sz w:val="24"/>
+                <w:szCs w:val="24"/>
+              </w:rPr>
+              <w:t>/</w:t>
+            </w:r>
+            <w:r>
+              <w:rPr>
+                <w:rFonts w:ascii="Times New Roman" w:hAnsi="Times New Roman" w:cs="Times New Roman"/>
+                <w:sz w:val="24"/>
+                <w:szCs w:val="24"/>
+              </w:rPr>
+              <w:t>6</w:t>
             </w:r>
           </w:p>
         </w:tc>

</xml_diff>